<commit_message>
progress on sentiment analysis
</commit_message>
<xml_diff>
--- a/airline_tweet_analysis.docx
+++ b/airline_tweet_analysis.docx
@@ -158,6 +158,115 @@
         </w:drawing>
       </w:r>
     </w:p>
+    <w:p>
+      <w:pPr>
+        <w:pStyle w:val="Heading3"/>
+      </w:pPr>
+      <w:bookmarkStart w:id="24" w:name="sentiment-analysis"/>
+      <w:bookmarkEnd w:id="24"/>
+      <w:r>
+        <w:t xml:space="preserve">Sentiment Analysis:</w:t>
+      </w:r>
+    </w:p>
+    <w:p>
+      <w:r>
+        <w:t xml:space="preserve">I will conduct sentiment analysis in 3 ways.</w:t>
+      </w:r>
+      <w:r>
+        <w:br w:type="textWrapping"/>
+      </w:r>
+      <w:r>
+        <w:t xml:space="preserve">* Lexicon based (with pre-provided lists of positive and negative terms)</w:t>
+      </w:r>
+      <w:r>
+        <w:br w:type="textWrapping"/>
+      </w:r>
+      <w:r>
+        <w:t xml:space="preserve">* Classification Model</w:t>
+      </w:r>
+    </w:p>
+    <w:p>
+      <w:r>
+        <w:rPr>
+          <w:b/>
+        </w:rPr>
+        <w:t xml:space="preserve">Lexicon Based</w:t>
+      </w:r>
+      <w:r>
+        <w:t xml:space="preserve">:</w:t>
+      </w:r>
+    </w:p>
+    <w:p>
+      <w:r>
+        <w:t xml:space="preserve">In this section, I use a function that automatically preprocesses the data and computes various scoring metrics.</w:t>
+      </w:r>
+      <w:r>
+        <w:br w:type="textWrapping"/>
+      </w:r>
+      <w:r>
+        <w:t xml:space="preserve">The preprocessing that is done includes making the text lowercase, removing punctuation, removing numbers, removing (English) stopwords, removing whitespace, stemming words, and removing words with less than 3 characters.</w:t>
+      </w:r>
+      <w:r>
+        <w:br w:type="textWrapping"/>
+      </w:r>
+      <w:r>
+        <w:t xml:space="preserve">The scoring metric I will consider is polarity and is computed as: (p - n) / (p + n)</w:t>
+      </w:r>
+      <w:r>
+        <w:br w:type="textWrapping"/>
+      </w:r>
+      <w:r>
+        <w:t xml:space="preserve">p[n] is the number of positive[negative] words in a tweet. These positive and negative words come in a pre-defined list.</w:t>
+      </w:r>
+    </w:p>
+    <w:p>
+      <w:r>
+        <w:t xml:space="preserve">For each tweet, if polarity is less[greater] than 0, the tweet will be predicted to have negative[positive] sentiment.</w:t>
+      </w:r>
+      <w:r>
+        <w:br w:type="textWrapping"/>
+      </w:r>
+      <w:r>
+        <w:t xml:space="preserve">Tweets will a polarity of 0 will be predicted to be neutral.</w:t>
+      </w:r>
+    </w:p>
+    <w:p>
+      <w:r>
+        <w:t xml:space="preserve">Using these definitions, 5544 out of 14640 (37.87)% of tweets are predicted correctly.</w:t>
+      </w:r>
+    </w:p>
+    <w:p>
+      <w:r>
+        <w:t xml:space="preserve">Broken down by category:</w:t>
+      </w:r>
+      <w:r>
+        <w:br w:type="textWrapping"/>
+      </w:r>
+      <w:r>
+        <w:t xml:space="preserve">1350 out of 2363 (57.13)% of positive tweets are predicted correctly.</w:t>
+      </w:r>
+    </w:p>
+    <w:p>
+      <w:r>
+        <w:t xml:space="preserve">1585 out of 3099 (51.15)% of neutral tweets are predicted correctly.</w:t>
+      </w:r>
+    </w:p>
+    <w:p>
+      <w:r>
+        <w:t xml:space="preserve">2609 out of 9178 (28.43)% of negative tweets are predicted correctly.</w:t>
+      </w:r>
+    </w:p>
+    <w:p>
+      <w:r>
+        <w:rPr>
+          <w:b/>
+        </w:rPr>
+        <w:t xml:space="preserve">Classification Model</w:t>
+      </w:r>
+      <w:r>
+        <w:t xml:space="preserve">:</w:t>
+      </w:r>
+    </w:p>
     <w:sectPr/>
   </w:body>
 </w:document>
@@ -251,7 +360,7 @@
     </w:lvl>
   </w:abstractNum>
   <w:abstractNum w:abstractNumId="990">
-    <w:nsid w:val="6d2d9e45"/>
+    <w:nsid w:val="9c5a741b"/>
     <w:multiLevelType w:val="multilevel"/>
     <w:lvl w:ilvl="0">
       <w:numFmt w:val="bullet"/>

</xml_diff>

<commit_message>
finished lexicon based sentiment analysis
</commit_message>
<xml_diff>
--- a/airline_tweet_analysis.docx
+++ b/airline_tweet_analysis.docx
@@ -58,7 +58,7 @@
     </w:p>
     <w:p>
       <w:r>
-        <w:t xml:space="preserve">This document conducts natural language processing (NLP) analysis on Twitter tweets about major US airlines scraped from the site during part of February 2015.</w:t>
+        <w:t xml:space="preserve">This document conducts basic natural language processing (NLP) analysis on Twitter tweets about major US airlines scraped from the site during part of February 2015.</w:t>
       </w:r>
       <w:r>
         <w:br w:type="textWrapping"/>
@@ -170,7 +170,7 @@
     </w:p>
     <w:p>
       <w:r>
-        <w:t xml:space="preserve">I will conduct sentiment analysis in 3 ways.</w:t>
+        <w:t xml:space="preserve">I will conduct sentiment analysis in 2 ways.</w:t>
       </w:r>
       <w:r>
         <w:br w:type="textWrapping"/>
@@ -182,7 +182,7 @@
         <w:br w:type="textWrapping"/>
       </w:r>
       <w:r>
-        <w:t xml:space="preserve">* Classification Model</w:t>
+        <w:t xml:space="preserve">* Naive Bayes Classification Model</w:t>
       </w:r>
     </w:p>
     <w:p>
@@ -258,10 +258,20 @@
     </w:p>
     <w:p>
       <w:r>
+        <w:t xml:space="preserve">Further Exploration:</w:t>
+      </w:r>
+    </w:p>
+    <w:p>
+      <w:r>
+        <w:t xml:space="preserve">These results are not great. Results might be improved by using a different (possibly custom) list of positively and negatively associated words. Since these tweets are directed at airlines, the lists should probably include air travel specific terms. Results might also improve by using different polarity cutoffs. Perhaps tweets with scores that are slightly above/below zero should be classifed as neutral. Or maybe tweets with a slightly negative polarity should be classified as positive. There are many variations to explore here. Finally, a different scoring metric might yield better results.</w:t>
+      </w:r>
+    </w:p>
+    <w:p>
+      <w:r>
         <w:rPr>
           <w:b/>
         </w:rPr>
-        <w:t xml:space="preserve">Classification Model</w:t>
+        <w:t xml:space="preserve">Naive Bayes Classification Model</w:t>
       </w:r>
       <w:r>
         <w:t xml:space="preserve">:</w:t>
@@ -360,7 +370,7 @@
     </w:lvl>
   </w:abstractNum>
   <w:abstractNum w:abstractNumId="990">
-    <w:nsid w:val="9c5a741b"/>
+    <w:nsid w:val="fa8e79c0"/>
     <w:multiLevelType w:val="multilevel"/>
     <w:lvl w:ilvl="0">
       <w:numFmt w:val="bullet"/>

</xml_diff>

<commit_message>
executed naive bayes model
add a working model and computed training, cross validation, and test
error.
</commit_message>
<xml_diff>
--- a/airline_tweet_analysis.docx
+++ b/airline_tweet_analysis.docx
@@ -277,6 +277,17 @@
         <w:t xml:space="preserve">:</w:t>
       </w:r>
     </w:p>
+    <w:p>
+      <w:r>
+        <w:t xml:space="preserve">The training error is 0.5855191.</w:t>
+      </w:r>
+      <w:r>
+        <w:br w:type="textWrapping"/>
+      </w:r>
+      <w:r>
+        <w:t xml:space="preserve">The test error is 0.5840164.</w:t>
+      </w:r>
+    </w:p>
     <w:sectPr/>
   </w:body>
 </w:document>
@@ -370,7 +381,7 @@
     </w:lvl>
   </w:abstractNum>
   <w:abstractNum w:abstractNumId="990">
-    <w:nsid w:val="fa8e79c0"/>
+    <w:nsid w:val="d67c75f9"/>
     <w:multiLevelType w:val="multilevel"/>
     <w:lvl w:ilvl="0">
       <w:numFmt w:val="bullet"/>

</xml_diff>